<commit_message>
aufgabe 2 noch bearbeitet
</commit_message>
<xml_diff>
--- a/02.docx
+++ b/02.docx
@@ -1090,7 +1090,21 @@
               <w:rFonts w:ascii="Cambria Math" w:hAnsi="Cambria Math"/>
               <w:lang w:val="fr-FR"/>
             </w:rPr>
-            <m:t xml:space="preserve">=  </m:t>
+            <m:t>=</m:t>
+          </m:r>
+          <m:r>
+            <w:rPr>
+              <w:rFonts w:ascii="Cambria Math" w:hAnsi="Cambria Math"/>
+              <w:lang w:val="fr-FR"/>
+            </w:rPr>
+            <m:t xml:space="preserve">    </m:t>
+          </m:r>
+          <m:r>
+            <w:rPr>
+              <w:rFonts w:ascii="Cambria Math" w:hAnsi="Cambria Math"/>
+              <w:lang w:val="fr-FR"/>
+            </w:rPr>
+            <m:t xml:space="preserve"> </m:t>
           </m:r>
           <m:r>
             <m:rPr>
@@ -1140,7 +1154,21 @@
               <w:rFonts w:ascii="Cambria Math" w:hAnsi="Cambria Math"/>
               <w:lang w:val="fr-FR"/>
             </w:rPr>
-            <m:t xml:space="preserve"> = </m:t>
+            <m:t>=</m:t>
+          </m:r>
+          <m:r>
+            <w:rPr>
+              <w:rFonts w:ascii="Cambria Math" w:hAnsi="Cambria Math"/>
+              <w:lang w:val="fr-FR"/>
+            </w:rPr>
+            <m:t xml:space="preserve">     </m:t>
+          </m:r>
+          <m:r>
+            <w:rPr>
+              <w:rFonts w:ascii="Cambria Math" w:hAnsi="Cambria Math"/>
+              <w:lang w:val="fr-FR"/>
+            </w:rPr>
+            <m:t xml:space="preserve"> </m:t>
           </m:r>
           <m:r>
             <m:rPr>
@@ -1186,7 +1214,50 @@
               <w:szCs w:val="20"/>
               <w:lang w:val="fr-FR" w:eastAsia="de-DE"/>
             </w:rPr>
-            <m:t>C = : "Lesage don’t give you the permssion to acces this file." ,</m:t>
+            <m:t>C =</m:t>
+          </m:r>
+          <m:r>
+            <m:rPr>
+              <m:sty m:val="bi"/>
+            </m:rPr>
+            <w:rPr>
+              <w:rFonts w:ascii="Cambria Math" w:eastAsia="Times New Roman" w:hAnsi="Cambria Math" w:cs="Courier New"/>
+              <w:color w:val="000000"/>
+              <w:sz w:val="20"/>
+              <w:szCs w:val="20"/>
+              <w:lang w:val="fr-FR" w:eastAsia="de-DE"/>
+            </w:rPr>
+            <m:t xml:space="preserve">      </m:t>
+          </m:r>
+          <m:r>
+            <w:rPr>
+              <w:rFonts w:ascii="Cambria Math" w:hAnsi="Cambria Math"/>
+              <w:lang w:val="fr-FR"/>
+            </w:rPr>
+            <m:t xml:space="preserve"> : "</m:t>
+          </m:r>
+          <m:r>
+            <m:rPr>
+              <m:sty m:val="bi"/>
+            </m:rPr>
+            <w:rPr>
+              <w:rFonts w:ascii="Cambria Math" w:hAnsi="Cambria Math"/>
+              <w:lang w:val="fr-FR"/>
+            </w:rPr>
+            <m:t>Lesag</m:t>
+          </m:r>
+          <m:r>
+            <m:rPr>
+              <m:sty m:val="bi"/>
+            </m:rPr>
+            <w:rPr>
+              <w:rFonts w:ascii="Cambria Math" w:eastAsia="Times New Roman" w:hAnsi="Cambria Math" w:cs="Courier New"/>
+              <w:color w:val="000000"/>
+              <w:sz w:val="20"/>
+              <w:szCs w:val="20"/>
+              <w:lang w:val="fr-FR" w:eastAsia="de-DE"/>
+            </w:rPr>
+            <m:t>e don’t give you the permssion to acces this file." ,</m:t>
           </m:r>
         </m:oMath>
       </m:oMathPara>
@@ -1219,7 +1290,47 @@
               <w:szCs w:val="20"/>
               <w:lang w:val="fr-FR" w:eastAsia="de-DE"/>
             </w:rPr>
-            <m:t>D = : "/account/123/prompt/Njoh" ,</m:t>
+            <m:t>D =</m:t>
+          </m:r>
+          <m:r>
+            <m:rPr>
+              <m:sty m:val="bi"/>
+            </m:rPr>
+            <w:rPr>
+              <w:rFonts w:ascii="Cambria Math" w:eastAsia="Times New Roman" w:hAnsi="Cambria Math" w:cs="Courier New"/>
+              <w:color w:val="000000"/>
+              <w:sz w:val="20"/>
+              <w:szCs w:val="20"/>
+              <w:lang w:val="fr-FR" w:eastAsia="de-DE"/>
+            </w:rPr>
+            <m:t xml:space="preserve">      </m:t>
+          </m:r>
+          <m:r>
+            <w:rPr>
+              <w:rFonts w:ascii="Cambria Math" w:hAnsi="Cambria Math"/>
+              <w:lang w:val="fr-FR"/>
+            </w:rPr>
+            <m:t xml:space="preserve"> </m:t>
+          </m:r>
+          <m:r>
+            <w:rPr>
+              <w:rFonts w:ascii="Cambria Math" w:hAnsi="Cambria Math"/>
+              <w:lang w:val="fr-FR"/>
+            </w:rPr>
+            <m:t>:</m:t>
+          </m:r>
+          <m:r>
+            <m:rPr>
+              <m:sty m:val="bi"/>
+            </m:rPr>
+            <w:rPr>
+              <w:rFonts w:ascii="Cambria Math" w:eastAsia="Times New Roman" w:hAnsi="Cambria Math" w:cs="Courier New"/>
+              <w:color w:val="000000"/>
+              <w:sz w:val="20"/>
+              <w:szCs w:val="20"/>
+              <w:lang w:val="fr-FR" w:eastAsia="de-DE"/>
+            </w:rPr>
+            <m:t xml:space="preserve"> "/account/123/prompt/Njoh" ,</m:t>
           </m:r>
         </m:oMath>
       </m:oMathPara>
@@ -1364,20 +1475,7 @@
               <w:szCs w:val="20"/>
               <w:lang w:val="fr-FR" w:eastAsia="de-DE"/>
             </w:rPr>
-            <m:t>It = "instance</m:t>
-          </m:r>
-          <m:r>
-            <m:rPr>
-              <m:sty m:val="bi"/>
-            </m:rPr>
-            <w:rPr>
-              <w:rFonts w:ascii="Cambria Math" w:eastAsia="Times New Roman" w:hAnsi="Cambria Math" w:cs="Courier New"/>
-              <w:color w:val="000000"/>
-              <w:sz w:val="20"/>
-              <w:szCs w:val="20"/>
-              <w:lang w:val="fr-FR" w:eastAsia="de-DE"/>
-            </w:rPr>
-            <m:t>"</m:t>
+            <m:t>It = "instance"</m:t>
           </m:r>
         </m:oMath>
       </m:oMathPara>
@@ -1537,7 +1635,10 @@
         <w:t>Dann haben wir</w:t>
       </w:r>
     </w:p>
-    <w:p/>
+    <w:p>
+      <w:bookmarkStart w:id="0" w:name="_GoBack"/>
+      <w:bookmarkEnd w:id="0"/>
+    </w:p>
     <w:p>
       <w:pPr>
         <w:pStyle w:val="Listenabsatz"/>
@@ -5301,16 +5402,7 @@
               <w:sz w:val="24"/>
               <w:szCs w:val="24"/>
             </w:rPr>
-            <m:t>Z = {z0; z1; z2; z3; z4; z5; z6; z7; z8; z9; z10; z11; z12}</m:t>
-          </m:r>
-          <m:r>
-            <w:rPr>
-              <w:rFonts w:ascii="Cambria Math" w:eastAsia="Arial" w:hAnsi="Cambria Math" w:cs="Arial"/>
-              <w:color w:val="000000" w:themeColor="text1"/>
-              <w:sz w:val="24"/>
-              <w:szCs w:val="24"/>
-            </w:rPr>
-            <m:t xml:space="preserve"> </m:t>
+            <m:t xml:space="preserve">Z = {z0; z1; z2; z3; z4; z5; z6; z7; z8; z9; z10; z11; z12} </m:t>
           </m:r>
         </m:oMath>
       </m:oMathPara>
@@ -5337,16 +5429,7 @@
               <w:sz w:val="24"/>
               <w:szCs w:val="24"/>
             </w:rPr>
-            <m:t>Σ = {"{"; T; A; T2; B; De; C; It; D; "}"; G; Y</m:t>
-          </m:r>
-          <m:r>
-            <w:rPr>
-              <w:rFonts w:ascii="Cambria Math" w:eastAsia="Arial" w:hAnsi="Cambria Math" w:cs="Arial"/>
-              <w:color w:val="000000" w:themeColor="text1"/>
-              <w:sz w:val="24"/>
-              <w:szCs w:val="24"/>
-            </w:rPr>
-            <m:t>}</m:t>
+            <m:t>Σ = {"{"; T; A; T2; B; De; C; It; D; "}"; G; Y}</m:t>
           </m:r>
         </m:oMath>
       </m:oMathPara>
@@ -6571,19 +6654,7 @@
             <w:rPr>
               <w:rFonts w:ascii="Cambria Math" w:hAnsi="Cambria Math"/>
             </w:rPr>
-            <m:t>=z1</m:t>
-          </m:r>
-          <m:r>
-            <w:rPr>
-              <w:rFonts w:ascii="Cambria Math" w:hAnsi="Cambria Math"/>
-            </w:rPr>
-            <m:t>2</m:t>
-          </m:r>
-          <m:r>
-            <w:rPr>
-              <w:rFonts w:ascii="Cambria Math" w:hAnsi="Cambria Math"/>
-            </w:rPr>
-            <m:t>;</m:t>
+            <m:t>=z12;</m:t>
           </m:r>
         </m:oMath>
       </m:oMathPara>
@@ -6814,19 +6885,7 @@
               <w:szCs w:val="20"/>
               <w:lang w:eastAsia="de-DE"/>
             </w:rPr>
-            <m:t>E = {z10</m:t>
-          </m:r>
-          <m:r>
-            <m:rPr>
-              <m:sty m:val="p"/>
-            </m:rPr>
-            <w:rPr>
-              <w:rFonts w:ascii="Cambria Math" w:eastAsia="Times New Roman" w:hAnsi="Cambria Math" w:cs="Courier New"/>
-              <w:color w:val="000000"/>
-              <w:szCs w:val="20"/>
-              <w:lang w:eastAsia="de-DE"/>
-            </w:rPr>
-            <m:t>}</m:t>
+            <m:t>E = {z10}</m:t>
           </m:r>
         </m:oMath>
       </m:oMathPara>
@@ -6867,6 +6926,7 @@
         <w:rPr>
           <w:rFonts w:ascii="Courier New" w:eastAsia="Times New Roman" w:hAnsi="Courier New" w:cs="Courier New"/>
           <w:b/>
+          <w:noProof/>
           <w:color w:val="000000"/>
           <w:sz w:val="20"/>
           <w:szCs w:val="20"/>
@@ -7356,16 +7416,7 @@
               <w:sz w:val="24"/>
               <w:szCs w:val="24"/>
             </w:rPr>
-            <m:t>Z = {z0; z1; z2; z3; z4; z5; z6; z7; z8; z9; z10; z11; z12}</m:t>
-          </m:r>
-          <m:r>
-            <w:rPr>
-              <w:rFonts w:ascii="Cambria Math" w:eastAsia="Arial" w:hAnsi="Cambria Math" w:cs="Arial"/>
-              <w:color w:val="000000" w:themeColor="text1"/>
-              <w:sz w:val="24"/>
-              <w:szCs w:val="24"/>
-            </w:rPr>
-            <m:t xml:space="preserve"> </m:t>
+            <m:t xml:space="preserve">Z = {z0; z1; z2; z3; z4; z5; z6; z7; z8; z9; z10; z11; z12} </m:t>
           </m:r>
         </m:oMath>
       </m:oMathPara>
@@ -7563,6 +7614,7 @@
         <w:rPr>
           <w:rFonts w:ascii="Cambria Math" w:eastAsia="Arial" w:hAnsi="Cambria Math" w:cs="Arial"/>
           <w:i/>
+          <w:noProof/>
           <w:color w:val="000000" w:themeColor="text1"/>
           <w:sz w:val="24"/>
           <w:szCs w:val="24"/>
@@ -7911,6 +7963,9 @@
       <m:oMathPara>
         <m:oMath>
           <m:r>
+            <m:rPr>
+              <m:sty m:val="p"/>
+            </m:rPr>
             <w:rPr>
               <w:rFonts w:ascii="Cambria Math" w:hAnsi="Cambria Math"/>
             </w:rPr>
@@ -8694,19 +8749,7 @@
             <w:rPr>
               <w:rFonts w:ascii="Cambria Math" w:hAnsi="Cambria Math"/>
             </w:rPr>
-            <m:t>=z1</m:t>
-          </m:r>
-          <m:r>
-            <w:rPr>
-              <w:rFonts w:ascii="Cambria Math" w:hAnsi="Cambria Math"/>
-            </w:rPr>
-            <m:t>2</m:t>
-          </m:r>
-          <m:r>
-            <w:rPr>
-              <w:rFonts w:ascii="Cambria Math" w:hAnsi="Cambria Math"/>
-            </w:rPr>
-            <m:t>;</m:t>
+            <m:t>=z12;</m:t>
           </m:r>
         </m:oMath>
       </m:oMathPara>
@@ -9008,17 +9051,7 @@
                                     <w:szCs w:val="20"/>
                                     <w:lang w:eastAsia="de-DE"/>
                                   </w:rPr>
-                                  <m:t>E = {z0</m:t>
-                                </m:r>
-                                <m:r>
-                                  <w:rPr>
-                                    <w:rFonts w:ascii="Cambria Math" w:eastAsia="Times New Roman" w:hAnsi="Cambria Math" w:cs="Courier New"/>
-                                    <w:color w:val="000000"/>
-                                    <w:sz w:val="24"/>
-                                    <w:szCs w:val="20"/>
-                                    <w:lang w:eastAsia="de-DE"/>
-                                  </w:rPr>
-                                  <m:t>}</m:t>
+                                  <m:t>E = {z0}</m:t>
                                 </m:r>
                               </m:oMath>
                             </m:oMathPara>
@@ -9321,6 +9354,7 @@
         <w:rPr>
           <w:rFonts w:ascii="Courier New" w:eastAsia="Times New Roman" w:hAnsi="Courier New" w:cs="Courier New"/>
           <w:b/>
+          <w:noProof/>
           <w:color w:val="000000"/>
           <w:sz w:val="20"/>
           <w:szCs w:val="20"/>
@@ -10012,8 +10046,6 @@
                   <w:t>Theoretische Informatik (hs-bremerhaven.de)</w:t>
                 </w:r>
               </w:hyperlink>
-              <w:bookmarkStart w:id="0" w:name="_GoBack"/>
-              <w:bookmarkEnd w:id="0"/>
             </w:p>
             <w:p>
               <w:r>
@@ -13542,7 +13574,7 @@
 </file>
 
 <file path=customXml/itemProps1.xml><?xml version="1.0" encoding="utf-8"?>
-<ds:datastoreItem xmlns:ds="http://schemas.openxmlformats.org/officeDocument/2006/customXml" ds:itemID="{1E62F738-4286-4B77-A6BA-CCF02D349D09}">
+<ds:datastoreItem xmlns:ds="http://schemas.openxmlformats.org/officeDocument/2006/customXml" ds:itemID="{541DB0C8-77B0-4687-B8E5-F4D570F7067D}">
   <ds:schemaRefs>
     <ds:schemaRef ds:uri="http://schemas.openxmlformats.org/officeDocument/2006/bibliography"/>
   </ds:schemaRefs>

</xml_diff>